<commit_message>
Updated source list files.
</commit_message>
<xml_diff>
--- a/Input data/SourceList.docx
+++ b/Input data/SourceList.docx
@@ -189,6 +189,38 @@
         <w:pStyle w:val="BodyText"/>
       </w:pPr>
       <w:r>
+        <w:t xml:space="preserve">Benites-Palomino, A., Velez-Juarbe, J., Salas-Gismondi, R. and Urbina, M., in press.</w:t>
+      </w:r>
+      <w:r>
+        <w:t xml:space="preserve"> </w:t>
+      </w:r>
+      <w:r>
+        <w:rPr>
+          <w:i/>
+        </w:rPr>
+        <w:t xml:space="preserve">Scaphokogia totajpe</w:t>
+      </w:r>
+      <w:r>
+        <w:t xml:space="preserve">, sp. nov., a new bulky-faced pygmy sperm whale (Kogiidae) from the late Miocene of Peru.</w:t>
+      </w:r>
+      <w:r>
+        <w:t xml:space="preserve"> </w:t>
+      </w:r>
+      <w:r>
+        <w:rPr>
+          <w:i/>
+        </w:rPr>
+        <w:t xml:space="preserve">Journal of Vertebrate Paleontology</w:t>
+      </w:r>
+      <w:r>
+        <w:t xml:space="preserve">.</w:t>
+      </w:r>
+    </w:p>
+    <w:p>
+      <w:pPr>
+        <w:pStyle w:val="BodyText"/>
+      </w:pPr>
+      <w:r>
         <w:t xml:space="preserve">Benoit, J., Adnet, S., Welcomme, J.-L. and Fabre, P.-H., 2011. New skull of</w:t>
       </w:r>
       <w:r>
@@ -560,6 +592,38 @@
         <w:pStyle w:val="BodyText"/>
       </w:pPr>
       <w:r>
+        <w:t xml:space="preserve">Bianucci, G., de Muizon, C., Urbina, M. and Lambert, O., 2020. Extensive diversity and disparity of the early Miocene platanistoids (Cetacea, Odontoceti) in the Southeastern Pacific (Chilcatay Formation, Peru).</w:t>
+      </w:r>
+      <w:r>
+        <w:t xml:space="preserve"> </w:t>
+      </w:r>
+      <w:r>
+        <w:rPr>
+          <w:i/>
+        </w:rPr>
+        <w:t xml:space="preserve">Life</w:t>
+      </w:r>
+      <w:r>
+        <w:t xml:space="preserve">,</w:t>
+      </w:r>
+      <w:r>
+        <w:t xml:space="preserve"> </w:t>
+      </w:r>
+      <w:r>
+        <w:rPr>
+          <w:b/>
+        </w:rPr>
+        <w:t xml:space="preserve">10</w:t>
+      </w:r>
+      <w:r>
+        <w:t xml:space="preserve">, 1-62.</w:t>
+      </w:r>
+    </w:p>
+    <w:p>
+      <w:pPr>
+        <w:pStyle w:val="BodyText"/>
+      </w:pPr>
+      <w:r>
         <w:t xml:space="preserve">Bisconti, M., 2008. Morphology and phylogenetic relationships of a new eschrichtiid genus (Cetacea: Mysticeti) from the Early Pliocene of northern Italy.</w:t>
       </w:r>
       <w:r>
@@ -730,6 +794,68 @@
         <w:pStyle w:val="BodyText"/>
       </w:pPr>
       <w:r>
+        <w:t xml:space="preserve">Bisconti, M. and Bosselaers, M. E. J., 2020. A new balaenopterid species from the Southern North Sea Basin informs about phylogeny and taxonomy of</w:t>
+      </w:r>
+      <w:r>
+        <w:t xml:space="preserve"> </w:t>
+      </w:r>
+      <w:r>
+        <w:rPr>
+          <w:i/>
+        </w:rPr>
+        <w:t xml:space="preserve">Burtinopsis</w:t>
+      </w:r>
+      <w:r>
+        <w:t xml:space="preserve"> </w:t>
+      </w:r>
+      <w:r>
+        <w:t xml:space="preserve">and</w:t>
+      </w:r>
+      <w:r>
+        <w:t xml:space="preserve"> </w:t>
+      </w:r>
+      <w:r>
+        <w:rPr>
+          <w:i/>
+        </w:rPr>
+        <w:t xml:space="preserve">Protororqualus</w:t>
+      </w:r>
+      <w:r>
+        <w:t xml:space="preserve"> </w:t>
+      </w:r>
+      <w:r>
+        <w:t xml:space="preserve">(Cetacea, Mysticeti, Balaenopteridae).</w:t>
+      </w:r>
+      <w:r>
+        <w:t xml:space="preserve"> </w:t>
+      </w:r>
+      <w:r>
+        <w:rPr>
+          <w:i/>
+        </w:rPr>
+        <w:t xml:space="preserve">PeerJ</w:t>
+      </w:r>
+      <w:r>
+        <w:t xml:space="preserve">,</w:t>
+      </w:r>
+      <w:r>
+        <w:t xml:space="preserve"> </w:t>
+      </w:r>
+      <w:r>
+        <w:rPr>
+          <w:b/>
+        </w:rPr>
+        <w:t xml:space="preserve">8</w:t>
+      </w:r>
+      <w:r>
+        <w:t xml:space="preserve">, e9570.</w:t>
+      </w:r>
+    </w:p>
+    <w:p>
+      <w:pPr>
+        <w:pStyle w:val="BodyText"/>
+      </w:pPr>
+      <w:r>
         <w:t xml:space="preserve">Bisconti, M., Lambert, O. and Bosselaers, M., 2013. Taxonomic revision of</w:t>
       </w:r>
       <w:r>
@@ -945,6 +1071,26 @@
         <w:pStyle w:val="BodyText"/>
       </w:pPr>
       <w:r>
+        <w:t xml:space="preserve">Bisconti, M., DaMarco, P., Mao, S., Pavia, S. and Carnevale, G., in press. The earliest baleen whale from the Mediterranean: large-scale implications of an Early Miocene thalassotherian mysticete from Piedmont, Italy.</w:t>
+      </w:r>
+      <w:r>
+        <w:t xml:space="preserve"> </w:t>
+      </w:r>
+      <w:r>
+        <w:rPr>
+          <w:i/>
+        </w:rPr>
+        <w:t xml:space="preserve">Papers in Palaeontology</w:t>
+      </w:r>
+      <w:r>
+        <w:t xml:space="preserve">.</w:t>
+      </w:r>
+    </w:p>
+    <w:p>
+      <w:pPr>
+        <w:pStyle w:val="BodyText"/>
+      </w:pPr>
+      <w:r>
         <w:t xml:space="preserve">Boersma, A. T. and Pyenson, N. D., 2015.</w:t>
       </w:r>
       <w:r>
@@ -1238,6 +1384,38 @@
         <w:pStyle w:val="BodyText"/>
       </w:pPr>
       <w:r>
+        <w:t xml:space="preserve">Boessenecker, R. W., Churchill, M., Buchholtz, E. A., Beatty, B. L. and Geisler, J. H., 2020. Convergent evolution of swimming adaptations in modern whales revealed by a large macrophagous dolphin from the Oligocene of South Carolina.</w:t>
+      </w:r>
+      <w:r>
+        <w:t xml:space="preserve"> </w:t>
+      </w:r>
+      <w:r>
+        <w:rPr>
+          <w:i/>
+        </w:rPr>
+        <w:t xml:space="preserve">Current Biology</w:t>
+      </w:r>
+      <w:r>
+        <w:t xml:space="preserve">,</w:t>
+      </w:r>
+      <w:r>
+        <w:t xml:space="preserve"> </w:t>
+      </w:r>
+      <w:r>
+        <w:rPr>
+          <w:b/>
+        </w:rPr>
+        <w:t xml:space="preserve">30</w:t>
+      </w:r>
+      <w:r>
+        <w:t xml:space="preserve">, 1-7.</w:t>
+      </w:r>
+    </w:p>
+    <w:p>
+      <w:pPr>
+        <w:pStyle w:val="BodyText"/>
+      </w:pPr>
+      <w:r>
         <w:t xml:space="preserve">Bosselaers, M. and Post, K., 2010. A new fossil rorqual (Mammalia, Cetacea, Balaenopteridae) from the Early Pliocene of the North Sea, with a review of the rorqual species described by Owen and Van Beneden.</w:t>
       </w:r>
       <w:r>
@@ -1635,6 +1813,26 @@
         <w:pStyle w:val="BodyText"/>
       </w:pPr>
       <w:r>
+        <w:t xml:space="preserve">Duboys de Lavigerie, G., Bosselaers,, M., Goolaerts, S., Park, T., Lambert, O. and Marx, F. G., in press. New Pliocene right whale from Belgium informs balaenid phylogeny and function.</w:t>
+      </w:r>
+      <w:r>
+        <w:t xml:space="preserve"> </w:t>
+      </w:r>
+      <w:r>
+        <w:rPr>
+          <w:i/>
+        </w:rPr>
+        <w:t xml:space="preserve">Journal of Systematic Palaeontology</w:t>
+      </w:r>
+      <w:r>
+        <w:t xml:space="preserve">.</w:t>
+      </w:r>
+    </w:p>
+    <w:p>
+      <w:pPr>
+        <w:pStyle w:val="BodyText"/>
+      </w:pPr>
+      <w:r>
         <w:t xml:space="preserve">Ekdale, E. G., Berta, A. and Demere, T. A., 2011. The comparative osteology of the petrotympanic complex (ear region) of extant baleen whales (Cetacea: Mysticeti).</w:t>
       </w:r>
       <w:r>
@@ -1957,6 +2155,53 @@
         <w:pStyle w:val="BodyText"/>
       </w:pPr>
       <w:r>
+        <w:t xml:space="preserve">Gaetan, C. M., Buono, M. R. and Gaetano, L. C., 2019.</w:t>
+      </w:r>
+      <w:r>
+        <w:t xml:space="preserve"> </w:t>
+      </w:r>
+      <w:r>
+        <w:rPr>
+          <w:i/>
+        </w:rPr>
+        <w:t xml:space="preserve">Prosqualodon australis</w:t>
+      </w:r>
+      <w:r>
+        <w:t xml:space="preserve"> </w:t>
+      </w:r>
+      <w:r>
+        <w:t xml:space="preserve">(Cetacea: Odontoceti) from the Early Miocene of Patagonia, Argentina: redescription and phylogenetic analysis.</w:t>
+      </w:r>
+      <w:r>
+        <w:t xml:space="preserve"> </w:t>
+      </w:r>
+      <w:r>
+        <w:rPr>
+          <w:i/>
+        </w:rPr>
+        <w:t xml:space="preserve">Ameghiniana</w:t>
+      </w:r>
+      <w:r>
+        <w:t xml:space="preserve">,</w:t>
+      </w:r>
+      <w:r>
+        <w:t xml:space="preserve"> </w:t>
+      </w:r>
+      <w:r>
+        <w:rPr>
+          <w:b/>
+        </w:rPr>
+        <w:t xml:space="preserve">56</w:t>
+      </w:r>
+      <w:r>
+        <w:t xml:space="preserve">, 1-27.</w:t>
+      </w:r>
+    </w:p>
+    <w:p>
+      <w:pPr>
+        <w:pStyle w:val="BodyText"/>
+      </w:pPr>
+      <w:r>
         <w:t xml:space="preserve">Geisler, J. H., 2001. New morphological evidence for the phylogeny of Artiodactyla, Cetacea, and Mesonychidae.</w:t>
       </w:r>
       <w:r>
@@ -2868,6 +3113,38 @@
         <w:pStyle w:val="BodyText"/>
       </w:pPr>
       <w:r>
+        <w:t xml:space="preserve">Kimura, T. and Hasegawa, Y., in press.</w:t>
+      </w:r>
+      <w:r>
+        <w:t xml:space="preserve"> </w:t>
+      </w:r>
+      <w:r>
+        <w:rPr>
+          <w:i/>
+        </w:rPr>
+        <w:t xml:space="preserve">Norisdelphis annakaensis</w:t>
+      </w:r>
+      <w:r>
+        <w:t xml:space="preserve">, a new Miocene delphinid from Japan.</w:t>
+      </w:r>
+      <w:r>
+        <w:t xml:space="preserve"> </w:t>
+      </w:r>
+      <w:r>
+        <w:rPr>
+          <w:i/>
+        </w:rPr>
+        <w:t xml:space="preserve">Journal of Vertebrate Paleontology</w:t>
+      </w:r>
+      <w:r>
+        <w:t xml:space="preserve">.</w:t>
+      </w:r>
+    </w:p>
+    <w:p>
+      <w:pPr>
+        <w:pStyle w:val="BodyText"/>
+      </w:pPr>
+      <w:r>
         <w:t xml:space="preserve">Lambert, O., 2005. stematics and phylogeny of the fossil beaked whales</w:t>
       </w:r>
       <w:r>
@@ -3397,6 +3674,38 @@
         <w:pStyle w:val="BodyText"/>
       </w:pPr>
       <w:r>
+        <w:t xml:space="preserve">Lambert, O., Auclair, C., Cauxeiro, C., Lopez, M. and Adnet, S., 2018. A close relative of the Amazon river dolphin in marine deposits: a new Iniidae from the late Miocene of Angola.</w:t>
+      </w:r>
+      <w:r>
+        <w:t xml:space="preserve"> </w:t>
+      </w:r>
+      <w:r>
+        <w:rPr>
+          <w:i/>
+        </w:rPr>
+        <w:t xml:space="preserve">PeerJ</w:t>
+      </w:r>
+      <w:r>
+        <w:t xml:space="preserve">,</w:t>
+      </w:r>
+      <w:r>
+        <w:t xml:space="preserve"> </w:t>
+      </w:r>
+      <w:r>
+        <w:rPr>
+          <w:b/>
+        </w:rPr>
+        <w:t xml:space="preserve">6</w:t>
+      </w:r>
+      <w:r>
+        <w:t xml:space="preserve">, e5556.</w:t>
+      </w:r>
+    </w:p>
+    <w:p>
+      <w:pPr>
+        <w:pStyle w:val="BodyText"/>
+      </w:pPr>
+      <w:r>
         <w:t xml:space="preserve">Lambert, O., Bianucci, G., Salas-Gismondi, R., Di Celma, C., Steurbaut, E., Urbina, M. and de Muizon, C., 2019. An amphibious whale from the Middle Eocene of Peru reveals early South Pacific dispersal of quadrupedal cetaceans.</w:t>
       </w:r>
       <w:r>
@@ -3449,6 +3758,26 @@
         <w:pStyle w:val="BodyText"/>
       </w:pPr>
       <w:r>
+        <w:t xml:space="preserve">Lambert, O., Collareta, A., Benites-Palomino, A., Di Celma, C., Muizon, C., Urbina, M. and Bianucci, G., in press. A new small, mesorostrine inioid (Cetacea, Odontoceti, Delphinida) from four upper Miocene localities in the Pisco Basin, Peru.</w:t>
+      </w:r>
+      <w:r>
+        <w:t xml:space="preserve"> </w:t>
+      </w:r>
+      <w:r>
+        <w:rPr>
+          <w:i/>
+        </w:rPr>
+        <w:t xml:space="preserve">Papers in Palaeontology</w:t>
+      </w:r>
+      <w:r>
+        <w:t xml:space="preserve">.</w:t>
+      </w:r>
+    </w:p>
+    <w:p>
+      <w:pPr>
+        <w:pStyle w:val="BodyText"/>
+      </w:pPr>
+      <w:r>
         <w:t xml:space="preserve">Luo, Z.-C. and Marsh, K., 1996. Petrosal (periotic) and inner ear of a Pliocene kogiine whale (Kogiinae, Odontoceti): implications on relationships and hearing evolution of toothed whales.</w:t>
       </w:r>
       <w:r>
@@ -4127,6 +4456,41 @@
         <w:pStyle w:val="BodyText"/>
       </w:pPr>
       <w:r>
+        <w:t xml:space="preserve">Nelson, M. D. and Uhen, M. D., in press. A new platanistoid,</w:t>
+      </w:r>
+      <w:r>
+        <w:t xml:space="preserve"> </w:t>
+      </w:r>
+      <w:r>
+        <w:rPr>
+          <w:i/>
+        </w:rPr>
+        <w:t xml:space="preserve">Perditicetus yaconensis</w:t>
+      </w:r>
+      <w:r>
+        <w:t xml:space="preserve"> </w:t>
+      </w:r>
+      <w:r>
+        <w:t xml:space="preserve">gen. et sp. nov. (Cetacea, Odontoceti), from the Chattian-Aquitanian Nye Formation of Oregon.</w:t>
+      </w:r>
+      <w:r>
+        <w:t xml:space="preserve"> </w:t>
+      </w:r>
+      <w:r>
+        <w:rPr>
+          <w:i/>
+        </w:rPr>
+        <w:t xml:space="preserve">Journal of Systematic Paleontology</w:t>
+      </w:r>
+      <w:r>
+        <w:t xml:space="preserve">.</w:t>
+      </w:r>
+    </w:p>
+    <w:p>
+      <w:pPr>
+        <w:pStyle w:val="BodyText"/>
+      </w:pPr>
+      <w:r>
         <w:t xml:space="preserve">O’Leary, M. A. and Gatesy, J., 2008. Impact of increased character sampling on the phylogeny of Cetartiodactyla (Mammalia): combined analysis including fossils.</w:t>
       </w:r>
       <w:r>
@@ -4892,6 +5256,38 @@
         <w:pStyle w:val="BodyText"/>
       </w:pPr>
       <w:r>
+        <w:t xml:space="preserve">Tanaka, Y., Furusawa, H. and Kimura, M., 2020. A new member of fossil balaenid (Mysticeti, Cetacea) from the early Pliocene of Hokkaido, Japan.</w:t>
+      </w:r>
+      <w:r>
+        <w:t xml:space="preserve"> </w:t>
+      </w:r>
+      <w:r>
+        <w:rPr>
+          <w:i/>
+        </w:rPr>
+        <w:t xml:space="preserve">Royal Society Open Science</w:t>
+      </w:r>
+      <w:r>
+        <w:t xml:space="preserve">,</w:t>
+      </w:r>
+      <w:r>
+        <w:t xml:space="preserve"> </w:t>
+      </w:r>
+      <w:r>
+        <w:rPr>
+          <w:b/>
+        </w:rPr>
+        <w:t xml:space="preserve">7</w:t>
+      </w:r>
+      <w:r>
+        <w:t xml:space="preserve">, 192182.</w:t>
+      </w:r>
+    </w:p>
+    <w:p>
+      <w:pPr>
+        <w:pStyle w:val="BodyText"/>
+      </w:pPr>
+      <w:r>
         <w:t xml:space="preserve">Theodor, J. M. and Foss, S. E., 2005. Deciduous dentitions of Eocene cebochoerid artiodactyls and cetartiodactyl relationships.</w:t>
       </w:r>
       <w:r>
@@ -5399,6 +5795,26 @@
         <w:pStyle w:val="BodyText"/>
       </w:pPr>
       <w:r>
+        <w:t xml:space="preserve">Viglino, M., Gaetán, C. M., Cuitiño, J. I. and Buono, M. R., in press. First toothless platanistoid from the Early Miocene of Patagonia: The golden age of diversification of the Odontoceti.</w:t>
+      </w:r>
+      <w:r>
+        <w:t xml:space="preserve"> </w:t>
+      </w:r>
+      <w:r>
+        <w:rPr>
+          <w:i/>
+        </w:rPr>
+        <w:t xml:space="preserve">Journal of Mammalian Evolution</w:t>
+      </w:r>
+      <w:r>
+        <w:t xml:space="preserve">.</w:t>
+      </w:r>
+    </w:p>
+    <w:p>
+      <w:pPr>
+        <w:pStyle w:val="BodyText"/>
+      </w:pPr>
+      <w:r>
         <w:t xml:space="preserve">Wichura, H., Jacobs, L. L., Lin, A., Polcyn, M. J., Manthi, F. K., Winkler, D. A., Strecker, M. R. and Clemens, M., 2015. A 17-My-old whale constrains onset of uplift and climate change in east Africa.</w:t>
       </w:r>
       <w:r>
@@ -5430,95 +5846,11 @@
       <w:pPr>
         <w:pStyle w:val="Heading1"/>
       </w:pPr>
-      <w:bookmarkStart w:id="21" w:name="references-for-excluded-source-data-to-recently-discovered"/>
-      <w:r>
-        <w:t xml:space="preserve">References for excluded source data (to recently discovered)</w:t>
+      <w:bookmarkStart w:id="21" w:name="references-for-excluded-source-data-too-recently-discovered"/>
+      <w:r>
+        <w:t xml:space="preserve">References for excluded source data (too recently discovered)</w:t>
       </w:r>
       <w:bookmarkEnd w:id="21"/>
-    </w:p>
-    <w:p>
-      <w:pPr>
-        <w:pStyle w:val="FirstParagraph"/>
-      </w:pPr>
-      <w:r>
-        <w:t xml:space="preserve">Benites-Palomino, A., Velez-Juarbe, J., Salas-Gismondi, R. and Urbina, M., in press.</w:t>
-      </w:r>
-      <w:r>
-        <w:t xml:space="preserve"> </w:t>
-      </w:r>
-      <w:r>
-        <w:rPr>
-          <w:i/>
-        </w:rPr>
-        <w:t xml:space="preserve">Scaphokogia totajpe</w:t>
-      </w:r>
-      <w:r>
-        <w:t xml:space="preserve">, sp. nov., a new bulky-faced pygmy sperm whale (Kogiidae) from the late Miocene of Peru.</w:t>
-      </w:r>
-      <w:r>
-        <w:t xml:space="preserve"> </w:t>
-      </w:r>
-      <w:r>
-        <w:rPr>
-          <w:i/>
-        </w:rPr>
-        <w:t xml:space="preserve">Journal of Vertebrate Paleontology</w:t>
-      </w:r>
-      <w:r>
-        <w:t xml:space="preserve">.</w:t>
-      </w:r>
-    </w:p>
-    <w:p>
-      <w:pPr>
-        <w:pStyle w:val="BodyText"/>
-      </w:pPr>
-      <w:r>
-        <w:t xml:space="preserve">Duboys de Lavigerie, G., Bosselaers,, M., Goolaerts, S., Park, T., Lambert, O. and Marx, F. G., in press. New Pliocene right whale from Belgium informs balaenid phylogeny and function.</w:t>
-      </w:r>
-      <w:r>
-        <w:t xml:space="preserve"> </w:t>
-      </w:r>
-      <w:r>
-        <w:rPr>
-          <w:i/>
-        </w:rPr>
-        <w:t xml:space="preserve">Journal of Systematic Palaeontology</w:t>
-      </w:r>
-      <w:r>
-        <w:t xml:space="preserve">.</w:t>
-      </w:r>
-    </w:p>
-    <w:p>
-      <w:pPr>
-        <w:pStyle w:val="BodyText"/>
-      </w:pPr>
-      <w:r>
-        <w:t xml:space="preserve">Lambert, O., Auclair, C., Cauxeiro, C., Lopez, M. and Adnet, S., 2018. A close relative of the Amazon river dolphin in marine deposits: a new Iniidae from the late Miocene of Angola.</w:t>
-      </w:r>
-      <w:r>
-        <w:t xml:space="preserve"> </w:t>
-      </w:r>
-      <w:r>
-        <w:rPr>
-          <w:i/>
-        </w:rPr>
-        <w:t xml:space="preserve">PeerJ</w:t>
-      </w:r>
-      <w:r>
-        <w:t xml:space="preserve">,</w:t>
-      </w:r>
-      <w:r>
-        <w:t xml:space="preserve"> </w:t>
-      </w:r>
-      <w:r>
-        <w:rPr>
-          <w:b/>
-        </w:rPr>
-        <w:t xml:space="preserve">6</w:t>
-      </w:r>
-      <w:r>
-        <w:t xml:space="preserve">, e5556.</w:t>
-      </w:r>
     </w:p>
     <w:sectPr/>
   </w:body>

</xml_diff>